<commit_message>
Second Upload after spell check.
</commit_message>
<xml_diff>
--- a/Three Conclusions we can Draw about Crowd funding Campaigns.docx
+++ b/Three Conclusions we can Draw about Crowd funding Campaigns.docx
@@ -4,6 +4,20 @@
   <w:body>
     <w:p>
       <w:r>
+        <w:t>Module 1 Challenge</w:t>
+      </w:r>
+      <w:r>
+        <w:t xml:space="preserve"> </w:t>
+      </w:r>
+      <w:r>
+        <w:t>Answers</w:t>
+      </w:r>
+      <w:r>
+        <w:t>:</w:t>
+      </w:r>
+    </w:p>
+    <w:p>
+      <w:r>
         <w:t xml:space="preserve">Three Conclusions we can </w:t>
       </w:r>
       <w:r>
@@ -18,11 +32,17 @@
         <w:pStyle w:val="ListParagraph"/>
         <w:numPr>
           <w:ilvl w:val="0"/>
-          <w:numId w:val="2"/>
+          <w:numId w:val="5"/>
         </w:numPr>
       </w:pPr>
       <w:r>
-        <w:t>Based on the 1000 projects listed, ~56% of projects are successfully funded, ~36% fail and less than 1% are cancelled. Meaning that there is a relatively good chance if the project appeals to Kickstarter backers that a project will be funded.</w:t>
+        <w:t>Based on the 1000 projects listed, ~56% of projects are successfully funded, ~36% fail</w:t>
+      </w:r>
+      <w:r>
+        <w:t>ed</w:t>
+      </w:r>
+      <w:r>
+        <w:t xml:space="preserve"> and less than 1% are cancelled. Meaning that there is a relatively good chance if the project appeals to Kickstarter backers that a project will be funded.</w:t>
       </w:r>
     </w:p>
     <w:p>
@@ -30,7 +50,7 @@
         <w:pStyle w:val="ListParagraph"/>
         <w:numPr>
           <w:ilvl w:val="0"/>
-          <w:numId w:val="2"/>
+          <w:numId w:val="5"/>
         </w:numPr>
       </w:pPr>
       <w:r>
@@ -50,19 +70,14 @@
       <w:r>
         <w:t xml:space="preserve"> </w:t>
       </w:r>
-      <w:proofErr w:type="gramStart"/>
       <w:r>
         <w:t>&amp;</w:t>
       </w:r>
       <w:r>
-        <w:t xml:space="preserve">  </w:t>
-      </w:r>
-      <w:r>
-        <w:t>video</w:t>
-      </w:r>
-      <w:proofErr w:type="gramEnd"/>
-      <w:r>
-        <w:t>). Perhaps an area of possible growth is available in other industries after additional analysis.</w:t>
+        <w:t xml:space="preserve"> </w:t>
+      </w:r>
+      <w:r>
+        <w:t>video). Perhaps an area of possible growth is available in other industries after additional analysis.</w:t>
       </w:r>
     </w:p>
     <w:p>
@@ -70,181 +85,28 @@
         <w:pStyle w:val="ListParagraph"/>
         <w:numPr>
           <w:ilvl w:val="0"/>
-          <w:numId w:val="2"/>
+          <w:numId w:val="5"/>
         </w:numPr>
       </w:pPr>
       <w:r>
-        <w:t xml:space="preserve">It seems like </w:t>
-      </w:r>
-      <w:proofErr w:type="gramStart"/>
-      <w:r>
-        <w:t>Summer</w:t>
-      </w:r>
-      <w:proofErr w:type="gramEnd"/>
-      <w:r>
-        <w:t xml:space="preserve"> months have a slightly higher</w:t>
-      </w:r>
-      <w:r>
-        <w:t xml:space="preserve"> success rate.</w:t>
+        <w:t>S</w:t>
+      </w:r>
+      <w:r>
+        <w:t>ummer months have a slightly higher</w:t>
+      </w:r>
+      <w:r>
+        <w:t xml:space="preserve"> success </w:t>
+      </w:r>
+      <w:r>
+        <w:t>rate</w:t>
+      </w:r>
+      <w:r>
+        <w:t>.</w:t>
       </w:r>
     </w:p>
     <w:p>
       <w:r>
         <w:t>What are the limitations of this Dataset?</w:t>
-      </w:r>
-    </w:p>
-    <w:p>
-      <w:r>
-        <w:tab/>
-        <w:t>-</w:t>
-      </w:r>
-      <w:r>
-        <w:t xml:space="preserve"> </w:t>
-      </w:r>
-      <w:r>
-        <w:t>cancelled projects do not state</w:t>
-      </w:r>
-      <w:r>
-        <w:t xml:space="preserve"> reasoning as to why they were cancelled</w:t>
-      </w:r>
-    </w:p>
-    <w:p>
-      <w:r>
-        <w:tab/>
-        <w:t xml:space="preserve">- lack of intel on cancelled or unsuccessful projects and if they were later restarted </w:t>
-      </w:r>
-      <w:proofErr w:type="spellStart"/>
-      <w:r>
-        <w:t>etc</w:t>
-      </w:r>
-      <w:proofErr w:type="spellEnd"/>
-      <w:r>
-        <w:t>…</w:t>
-      </w:r>
-    </w:p>
-    <w:p>
-      <w:r>
-        <w:tab/>
-        <w:t xml:space="preserve">- a total limit of only 1000 projects </w:t>
-      </w:r>
-      <w:proofErr w:type="gramStart"/>
-      <w:r>
-        <w:t>is</w:t>
-      </w:r>
-      <w:proofErr w:type="gramEnd"/>
-      <w:r>
-        <w:t xml:space="preserve"> listed. Kickstarter h</w:t>
-      </w:r>
-      <w:r>
-        <w:t xml:space="preserve">as over 230,000 successful projects and </w:t>
-      </w:r>
-      <w:r>
-        <w:tab/>
-      </w:r>
-    </w:p>
-    <w:p>
-      <w:r>
-        <w:tab/>
-      </w:r>
-      <w:r>
-        <w:t>j</w:t>
-      </w:r>
-      <w:r>
-        <w:t>ust as many or more that were unsuccessful.</w:t>
-      </w:r>
-      <w:r>
-        <w:t xml:space="preserve"> </w:t>
-      </w:r>
-    </w:p>
-    <w:p>
-      <w:pPr>
-        <w:ind w:left="720"/>
-      </w:pPr>
-      <w:r>
-        <w:t xml:space="preserve">- actual fulfillment of projects after the project is completed is not tracked. </w:t>
-      </w:r>
-      <w:proofErr w:type="spellStart"/>
-      <w:r>
-        <w:t>Ie</w:t>
-      </w:r>
-      <w:proofErr w:type="spellEnd"/>
-      <w:r>
-        <w:t>. Does the item 1actually get delivered or fulfilled?</w:t>
-      </w:r>
-    </w:p>
-    <w:p>
-      <w:pPr>
-        <w:ind w:left="720"/>
-      </w:pPr>
-      <w:r>
-        <w:t>- Repeat backers are not listed.</w:t>
-      </w:r>
-    </w:p>
-    <w:p>
-      <w:pPr>
-        <w:ind w:left="720"/>
-      </w:pPr>
-      <w:r>
-        <w:t>- Information of $ that was not collected or revoked last minute is not listed.</w:t>
-      </w:r>
-    </w:p>
-    <w:p>
-      <w:pPr>
-        <w:ind w:left="720"/>
-      </w:pPr>
-      <w:r>
-        <w:t>- Kickstarter cut of money raised is not listed.</w:t>
-      </w:r>
-    </w:p>
-    <w:p>
-      <w:pPr>
-        <w:ind w:left="720"/>
-      </w:pPr>
-      <w:r>
-        <w:t>- Other categories of projects that do not necessarily fit a mould of Games, Music, Film etc.</w:t>
-      </w:r>
-      <w:r>
-        <w:t xml:space="preserve"> are</w:t>
-      </w:r>
-      <w:r>
-        <w:t xml:space="preserve"> not listed</w:t>
-      </w:r>
-      <w:r>
-        <w:t xml:space="preserve"> in this Dataset.</w:t>
-      </w:r>
-    </w:p>
-    <w:p>
-      <w:r>
-        <w:t>What are some other possible tables and or/graphs that we could create, and what additional value would they provide?</w:t>
-      </w:r>
-    </w:p>
-    <w:p>
-      <w:r>
-        <w:tab/>
-        <w:t>-Effect of Currency used on results, Effect of Country running the campaign on results?</w:t>
-      </w:r>
-    </w:p>
-    <w:p>
-      <w:r>
-        <w:tab/>
-        <w:t>-Effect of Staff Pick or Staff Spotlight on success and over success of a project?</w:t>
-      </w:r>
-    </w:p>
-    <w:p>
-      <w:r>
-        <w:tab/>
-        <w:t>-Effect of Time Started vs Time Ended on overall success of the project and?</w:t>
-      </w:r>
-    </w:p>
-    <w:p>
-      <w:r>
-        <w:tab/>
-        <w:t>-Goal Size vs Result?</w:t>
-      </w:r>
-    </w:p>
-    <w:p>
-      <w:r>
-        <w:t>Does the Mean or Median Summarize the Data better?</w:t>
       </w:r>
     </w:p>
     <w:p>
@@ -252,14 +114,318 @@
         <w:pStyle w:val="ListParagraph"/>
         <w:numPr>
           <w:ilvl w:val="0"/>
-          <w:numId w:val="2"/>
+          <w:numId w:val="7"/>
         </w:numPr>
       </w:pPr>
       <w:r>
-        <w:t>In a data set like this the Median is a better representation of where reality lays in terms of results. A good chart to use in this case would be a Histogram which would show a better view of where majority of data falls. See Excel for Histogram for reference.</w:t>
-      </w:r>
-      <w:r>
-        <w:t xml:space="preserve"> The larger more successful projects or larger unsuccessful projects tend to skew the Mean away from the actual average size of project on Kickstarter.</w:t>
+        <w:t>C</w:t>
+      </w:r>
+      <w:r>
+        <w:t>ancelled projects do not state</w:t>
+      </w:r>
+      <w:r>
+        <w:t xml:space="preserve"> reasoning as to why they were cancelled</w:t>
+      </w:r>
+      <w:r>
+        <w:t>.</w:t>
+      </w:r>
+    </w:p>
+    <w:p>
+      <w:pPr>
+        <w:pStyle w:val="ListParagraph"/>
+        <w:numPr>
+          <w:ilvl w:val="0"/>
+          <w:numId w:val="7"/>
+        </w:numPr>
+      </w:pPr>
+      <w:r>
+        <w:t>L</w:t>
+      </w:r>
+      <w:r>
+        <w:t xml:space="preserve">ack of intel on cancelled or unsuccessful projects and if they were later restarted </w:t>
+      </w:r>
+      <w:proofErr w:type="spellStart"/>
+      <w:r>
+        <w:t>etc</w:t>
+      </w:r>
+      <w:proofErr w:type="spellEnd"/>
+      <w:r>
+        <w:t>…</w:t>
+      </w:r>
+    </w:p>
+    <w:p>
+      <w:pPr>
+        <w:pStyle w:val="ListParagraph"/>
+        <w:numPr>
+          <w:ilvl w:val="0"/>
+          <w:numId w:val="7"/>
+        </w:numPr>
+      </w:pPr>
+      <w:r>
+        <w:t>A</w:t>
+      </w:r>
+      <w:r>
+        <w:t xml:space="preserve"> total of only 1000 projects is listed. Kickstarter h</w:t>
+      </w:r>
+      <w:r>
+        <w:t>as over 230,000 successful projects and</w:t>
+      </w:r>
+      <w:r>
+        <w:t xml:space="preserve"> </w:t>
+      </w:r>
+      <w:r>
+        <w:t>j</w:t>
+      </w:r>
+      <w:r>
+        <w:t>ust as many or more that were unsuccessful.</w:t>
+      </w:r>
+      <w:r>
+        <w:t xml:space="preserve"> </w:t>
+      </w:r>
+    </w:p>
+    <w:p>
+      <w:pPr>
+        <w:pStyle w:val="ListParagraph"/>
+        <w:numPr>
+          <w:ilvl w:val="0"/>
+          <w:numId w:val="7"/>
+        </w:numPr>
+      </w:pPr>
+      <w:r>
+        <w:t>A</w:t>
+      </w:r>
+      <w:r>
+        <w:t xml:space="preserve">ctual fulfillment of projects after the project is completed is not tracked. </w:t>
+      </w:r>
+      <w:proofErr w:type="spellStart"/>
+      <w:r>
+        <w:t>Ie</w:t>
+      </w:r>
+      <w:proofErr w:type="spellEnd"/>
+      <w:r>
+        <w:t xml:space="preserve">. Does the item </w:t>
+      </w:r>
+      <w:proofErr w:type="gramStart"/>
+      <w:r>
+        <w:t>actually get</w:t>
+      </w:r>
+      <w:proofErr w:type="gramEnd"/>
+      <w:r>
+        <w:t xml:space="preserve"> delivered or fulfilled</w:t>
+      </w:r>
+      <w:r>
+        <w:t xml:space="preserve"> to backers?</w:t>
+      </w:r>
+    </w:p>
+    <w:p>
+      <w:pPr>
+        <w:pStyle w:val="ListParagraph"/>
+        <w:numPr>
+          <w:ilvl w:val="0"/>
+          <w:numId w:val="7"/>
+        </w:numPr>
+      </w:pPr>
+      <w:r>
+        <w:t>Repeat backers are not listed.</w:t>
+      </w:r>
+    </w:p>
+    <w:p>
+      <w:pPr>
+        <w:pStyle w:val="ListParagraph"/>
+        <w:numPr>
+          <w:ilvl w:val="0"/>
+          <w:numId w:val="7"/>
+        </w:numPr>
+      </w:pPr>
+      <w:r>
+        <w:t>Information of $ that was not collected or revoked last minute is not listed.</w:t>
+      </w:r>
+    </w:p>
+    <w:p>
+      <w:pPr>
+        <w:pStyle w:val="ListParagraph"/>
+        <w:numPr>
+          <w:ilvl w:val="0"/>
+          <w:numId w:val="7"/>
+        </w:numPr>
+      </w:pPr>
+      <w:r>
+        <w:t>Kickstarter cut of money raised is not listed.</w:t>
+      </w:r>
+    </w:p>
+    <w:p>
+      <w:pPr>
+        <w:pStyle w:val="ListParagraph"/>
+        <w:numPr>
+          <w:ilvl w:val="0"/>
+          <w:numId w:val="7"/>
+        </w:numPr>
+      </w:pPr>
+      <w:r>
+        <w:t>Other categories of projects that do not necessarily fit a mould of Games, Music, Film etc.</w:t>
+      </w:r>
+      <w:r>
+        <w:t xml:space="preserve"> are</w:t>
+      </w:r>
+      <w:r>
+        <w:t xml:space="preserve"> not listed</w:t>
+      </w:r>
+      <w:r>
+        <w:t xml:space="preserve"> in this Dataset.</w:t>
+      </w:r>
+    </w:p>
+    <w:p>
+      <w:r>
+        <w:t>What are some other possible tables and or/graphs that we could create, and what additional value would they provide?</w:t>
+      </w:r>
+    </w:p>
+    <w:p>
+      <w:pPr>
+        <w:pStyle w:val="ListParagraph"/>
+        <w:numPr>
+          <w:ilvl w:val="0"/>
+          <w:numId w:val="8"/>
+        </w:numPr>
+      </w:pPr>
+      <w:r>
+        <w:t>Effect of Currency used on results, Effect of Country running the campaign on results</w:t>
+      </w:r>
+      <w:r>
+        <w:t xml:space="preserve">. </w:t>
+      </w:r>
+      <w:proofErr w:type="gramStart"/>
+      <w:r>
+        <w:t>I.e.</w:t>
+      </w:r>
+      <w:proofErr w:type="gramEnd"/>
+      <w:r>
+        <w:t xml:space="preserve"> Are American based projects more successful than European projects. This would help to determine which currency is better to start a project with.</w:t>
+      </w:r>
+    </w:p>
+    <w:p>
+      <w:pPr>
+        <w:pStyle w:val="ListParagraph"/>
+        <w:numPr>
+          <w:ilvl w:val="0"/>
+          <w:numId w:val="8"/>
+        </w:numPr>
+      </w:pPr>
+      <w:r>
+        <w:t>Effect of Staff Pick or Staff Spotlight on success and over success of a project</w:t>
+      </w:r>
+      <w:r>
+        <w:t xml:space="preserve">. This kind of </w:t>
+      </w:r>
+      <w:r>
+        <w:t>scatter graph</w:t>
+      </w:r>
+      <w:r>
+        <w:t xml:space="preserve"> would show if its worth spending the money to have extra coverage and advertising of the project? Is the extra spend worth the extra money to get visibility?</w:t>
+      </w:r>
+    </w:p>
+    <w:p>
+      <w:pPr>
+        <w:pStyle w:val="ListParagraph"/>
+        <w:numPr>
+          <w:ilvl w:val="0"/>
+          <w:numId w:val="8"/>
+        </w:numPr>
+      </w:pPr>
+      <w:r>
+        <w:t>Something like the e</w:t>
+      </w:r>
+      <w:r>
+        <w:t>ffect of Time Started vs Time Ended on overall success of the project and</w:t>
+      </w:r>
+      <w:r>
+        <w:t xml:space="preserve"> length of projects and times of year they were started </w:t>
+      </w:r>
+      <w:proofErr w:type="gramStart"/>
+      <w:r>
+        <w:t>i.e.</w:t>
+      </w:r>
+      <w:proofErr w:type="gramEnd"/>
+      <w:r>
+        <w:t xml:space="preserve"> before Christmas or after the January Credit card crunch etc.</w:t>
+      </w:r>
+      <w:r>
+        <w:t xml:space="preserve"> (This could be a bar graph showing success based on size of ask) This would help with determining when optimal times to start projects for highest rate of successful funding would be.</w:t>
+      </w:r>
+    </w:p>
+    <w:p>
+      <w:pPr>
+        <w:pStyle w:val="ListParagraph"/>
+        <w:numPr>
+          <w:ilvl w:val="0"/>
+          <w:numId w:val="8"/>
+        </w:numPr>
+      </w:pPr>
+      <w:r>
+        <w:t xml:space="preserve">The size of the goal required </w:t>
+      </w:r>
+      <w:r>
+        <w:t>vs Result</w:t>
+      </w:r>
+      <w:r>
+        <w:t xml:space="preserve"> of funding of the Kickstarter project.</w:t>
+      </w:r>
+      <w:r>
+        <w:t xml:space="preserve"> (Scatter relationship between size and success?) Seeing this would help gauge where to start a project for a better chance of funding</w:t>
+      </w:r>
+    </w:p>
+    <w:p/>
+    <w:p/>
+    <w:p>
+      <w:r>
+        <w:lastRenderedPageBreak/>
+        <w:t>Does the Mean or Median Summarize the Data better?</w:t>
+      </w:r>
+    </w:p>
+    <w:p>
+      <w:pPr>
+        <w:ind w:firstLine="720"/>
+      </w:pPr>
+      <w:r>
+        <w:t>In a data set like this</w:t>
+      </w:r>
+      <w:r>
+        <w:t>,</w:t>
+      </w:r>
+      <w:r>
+        <w:t xml:space="preserve"> the Median is a better representation of where reality lays in terms of results. </w:t>
+      </w:r>
+      <w:r>
+        <w:t xml:space="preserve">The result of the Median at 201 for Successful Projects and 114 for Failed Projects lies closer to the distribution of all the numbers. </w:t>
+      </w:r>
+      <w:r>
+        <w:t>A good chart to use</w:t>
+      </w:r>
+      <w:r>
+        <w:t xml:space="preserve"> to illustrate this distribution </w:t>
+      </w:r>
+      <w:r>
+        <w:t>would be a Histogram which would show a better view of where majority of data falls. See Excel for Histogram for reference.</w:t>
+      </w:r>
+      <w:r>
+        <w:t xml:space="preserve"> </w:t>
+      </w:r>
+      <w:r>
+        <w:t>This makes sense as</w:t>
+      </w:r>
+      <w:r>
+        <w:t xml:space="preserve"> larger</w:t>
+      </w:r>
+      <w:r>
+        <w:t xml:space="preserve"> successful and </w:t>
+      </w:r>
+      <w:r>
+        <w:t>unsuccessful projects tend to skew the Mean away from the actual average size of project</w:t>
+      </w:r>
+      <w:r>
+        <w:t>s</w:t>
+      </w:r>
+      <w:r>
+        <w:t xml:space="preserve"> on Kickstarter.</w:t>
       </w:r>
     </w:p>
     <w:p/>
@@ -279,6 +445,342 @@
 <file path=word/numbering.xml><?xml version="1.0" encoding="utf-8"?>
 <w:numbering xmlns:wpc="http://schemas.microsoft.com/office/word/2010/wordprocessingCanvas" xmlns:cx="http://schemas.microsoft.com/office/drawing/2014/chartex" xmlns:cx1="http://schemas.microsoft.com/office/drawing/2015/9/8/chartex" xmlns:cx2="http://schemas.microsoft.com/office/drawing/2015/10/21/chartex" xmlns:cx3="http://schemas.microsoft.com/office/drawing/2016/5/9/chartex" xmlns:cx4="http://schemas.microsoft.com/office/drawing/2016/5/10/chartex" xmlns:cx5="http://schemas.microsoft.com/office/drawing/2016/5/11/chartex" xmlns:cx6="http://schemas.microsoft.com/office/drawing/2016/5/12/chartex" xmlns:cx7="http://schemas.microsoft.com/office/drawing/2016/5/13/chartex" xmlns:cx8="http://schemas.microsoft.com/office/drawing/2016/5/14/chartex" xmlns:mc="http://schemas.openxmlformats.org/markup-compatibility/2006" xmlns:aink="http://schemas.microsoft.com/office/drawing/2016/ink" xmlns:am3d="http://schemas.microsoft.com/office/drawing/2017/model3d" xmlns:o="urn:schemas-microsoft-com:office:office" xmlns:oel="http://schemas.microsoft.com/office/2019/extlst" xmlns:r="http://schemas.openxmlformats.org/officeDocument/2006/relationships" xmlns:m="http://schemas.openxmlformats.org/officeDocument/2006/math" xmlns:v="urn:schemas-microsoft-com:vml" xmlns:wp14="http://schemas.microsoft.com/office/word/2010/wordprocessingDrawing" xmlns:wp="http://schemas.openxmlformats.org/drawingml/2006/wordprocessingDrawing" xmlns:w10="urn:schemas-microsoft-com:office:word" xmlns:w="http://schemas.openxmlformats.org/wordprocessingml/2006/main" xmlns:w14="http://schemas.microsoft.com/office/word/2010/wordml" xmlns:w15="http://schemas.microsoft.com/office/word/2012/wordml" xmlns:w16cex="http://schemas.microsoft.com/office/word/2018/wordml/cex" xmlns:w16cid="http://schemas.microsoft.com/office/word/2016/wordml/cid" xmlns:w16="http://schemas.microsoft.com/office/word/2018/wordml" xmlns:w16sdtdh="http://schemas.microsoft.com/office/word/2020/wordml/sdtdatahash" xmlns:w16se="http://schemas.microsoft.com/office/word/2015/wordml/symex" xmlns:wpg="http://schemas.microsoft.com/office/word/2010/wordprocessingGroup" xmlns:wpi="http://schemas.microsoft.com/office/word/2010/wordprocessingInk" xmlns:wne="http://schemas.microsoft.com/office/word/2006/wordml" xmlns:wps="http://schemas.microsoft.com/office/word/2010/wordprocessingShape" mc:Ignorable="w14 w15 w16se w16cid w16 w16cex w16sdtdh wp14">
   <w:abstractNum w:abstractNumId="0" w15:restartNumberingAfterBreak="0">
+    <w:nsid w:val="13BA03F0"/>
+    <w:multiLevelType w:val="hybridMultilevel"/>
+    <w:tmpl w:val="056AF5D2"/>
+    <w:lvl w:ilvl="0" w:tplc="FDDC6EB6">
+      <w:numFmt w:val="bullet"/>
+      <w:lvlText w:val="-"/>
+      <w:lvlJc w:val="left"/>
+      <w:pPr>
+        <w:ind w:left="1080" w:hanging="360"/>
+      </w:pPr>
+      <w:rPr>
+        <w:rFonts w:ascii="Calibri" w:eastAsiaTheme="minorHAnsi" w:hAnsi="Calibri" w:cs="Calibri" w:hint="default"/>
+      </w:rPr>
+    </w:lvl>
+    <w:lvl w:ilvl="1" w:tplc="10090003" w:tentative="1">
+      <w:start w:val="1"/>
+      <w:numFmt w:val="bullet"/>
+      <w:lvlText w:val="o"/>
+      <w:lvlJc w:val="left"/>
+      <w:pPr>
+        <w:ind w:left="1440" w:hanging="360"/>
+      </w:pPr>
+      <w:rPr>
+        <w:rFonts w:ascii="Courier New" w:hAnsi="Courier New" w:cs="Courier New" w:hint="default"/>
+      </w:rPr>
+    </w:lvl>
+    <w:lvl w:ilvl="2" w:tplc="10090005" w:tentative="1">
+      <w:start w:val="1"/>
+      <w:numFmt w:val="bullet"/>
+      <w:lvlText w:val=""/>
+      <w:lvlJc w:val="left"/>
+      <w:pPr>
+        <w:ind w:left="2160" w:hanging="360"/>
+      </w:pPr>
+      <w:rPr>
+        <w:rFonts w:ascii="Wingdings" w:hAnsi="Wingdings" w:hint="default"/>
+      </w:rPr>
+    </w:lvl>
+    <w:lvl w:ilvl="3" w:tplc="10090001" w:tentative="1">
+      <w:start w:val="1"/>
+      <w:numFmt w:val="bullet"/>
+      <w:lvlText w:val=""/>
+      <w:lvlJc w:val="left"/>
+      <w:pPr>
+        <w:ind w:left="2880" w:hanging="360"/>
+      </w:pPr>
+      <w:rPr>
+        <w:rFonts w:ascii="Symbol" w:hAnsi="Symbol" w:hint="default"/>
+      </w:rPr>
+    </w:lvl>
+    <w:lvl w:ilvl="4" w:tplc="10090003" w:tentative="1">
+      <w:start w:val="1"/>
+      <w:numFmt w:val="bullet"/>
+      <w:lvlText w:val="o"/>
+      <w:lvlJc w:val="left"/>
+      <w:pPr>
+        <w:ind w:left="3600" w:hanging="360"/>
+      </w:pPr>
+      <w:rPr>
+        <w:rFonts w:ascii="Courier New" w:hAnsi="Courier New" w:cs="Courier New" w:hint="default"/>
+      </w:rPr>
+    </w:lvl>
+    <w:lvl w:ilvl="5" w:tplc="10090005" w:tentative="1">
+      <w:start w:val="1"/>
+      <w:numFmt w:val="bullet"/>
+      <w:lvlText w:val=""/>
+      <w:lvlJc w:val="left"/>
+      <w:pPr>
+        <w:ind w:left="4320" w:hanging="360"/>
+      </w:pPr>
+      <w:rPr>
+        <w:rFonts w:ascii="Wingdings" w:hAnsi="Wingdings" w:hint="default"/>
+      </w:rPr>
+    </w:lvl>
+    <w:lvl w:ilvl="6" w:tplc="10090001" w:tentative="1">
+      <w:start w:val="1"/>
+      <w:numFmt w:val="bullet"/>
+      <w:lvlText w:val=""/>
+      <w:lvlJc w:val="left"/>
+      <w:pPr>
+        <w:ind w:left="5040" w:hanging="360"/>
+      </w:pPr>
+      <w:rPr>
+        <w:rFonts w:ascii="Symbol" w:hAnsi="Symbol" w:hint="default"/>
+      </w:rPr>
+    </w:lvl>
+    <w:lvl w:ilvl="7" w:tplc="10090003" w:tentative="1">
+      <w:start w:val="1"/>
+      <w:numFmt w:val="bullet"/>
+      <w:lvlText w:val="o"/>
+      <w:lvlJc w:val="left"/>
+      <w:pPr>
+        <w:ind w:left="5760" w:hanging="360"/>
+      </w:pPr>
+      <w:rPr>
+        <w:rFonts w:ascii="Courier New" w:hAnsi="Courier New" w:cs="Courier New" w:hint="default"/>
+      </w:rPr>
+    </w:lvl>
+    <w:lvl w:ilvl="8" w:tplc="10090005" w:tentative="1">
+      <w:start w:val="1"/>
+      <w:numFmt w:val="bullet"/>
+      <w:lvlText w:val=""/>
+      <w:lvlJc w:val="left"/>
+      <w:pPr>
+        <w:ind w:left="6480" w:hanging="360"/>
+      </w:pPr>
+      <w:rPr>
+        <w:rFonts w:ascii="Wingdings" w:hAnsi="Wingdings" w:hint="default"/>
+      </w:rPr>
+    </w:lvl>
+  </w:abstractNum>
+  <w:abstractNum w:abstractNumId="1" w15:restartNumberingAfterBreak="0">
+    <w:nsid w:val="3FF30C5C"/>
+    <w:multiLevelType w:val="hybridMultilevel"/>
+    <w:tmpl w:val="AC70CB9E"/>
+    <w:lvl w:ilvl="0" w:tplc="FDDC6EB6">
+      <w:numFmt w:val="bullet"/>
+      <w:lvlText w:val="-"/>
+      <w:lvlJc w:val="left"/>
+      <w:pPr>
+        <w:ind w:left="1800" w:hanging="360"/>
+      </w:pPr>
+      <w:rPr>
+        <w:rFonts w:ascii="Calibri" w:eastAsiaTheme="minorHAnsi" w:hAnsi="Calibri" w:cs="Calibri" w:hint="default"/>
+      </w:rPr>
+    </w:lvl>
+    <w:lvl w:ilvl="1" w:tplc="10090003" w:tentative="1">
+      <w:start w:val="1"/>
+      <w:numFmt w:val="bullet"/>
+      <w:lvlText w:val="o"/>
+      <w:lvlJc w:val="left"/>
+      <w:pPr>
+        <w:ind w:left="2160" w:hanging="360"/>
+      </w:pPr>
+      <w:rPr>
+        <w:rFonts w:ascii="Courier New" w:hAnsi="Courier New" w:cs="Courier New" w:hint="default"/>
+      </w:rPr>
+    </w:lvl>
+    <w:lvl w:ilvl="2" w:tplc="10090005" w:tentative="1">
+      <w:start w:val="1"/>
+      <w:numFmt w:val="bullet"/>
+      <w:lvlText w:val=""/>
+      <w:lvlJc w:val="left"/>
+      <w:pPr>
+        <w:ind w:left="2880" w:hanging="360"/>
+      </w:pPr>
+      <w:rPr>
+        <w:rFonts w:ascii="Wingdings" w:hAnsi="Wingdings" w:hint="default"/>
+      </w:rPr>
+    </w:lvl>
+    <w:lvl w:ilvl="3" w:tplc="10090001" w:tentative="1">
+      <w:start w:val="1"/>
+      <w:numFmt w:val="bullet"/>
+      <w:lvlText w:val=""/>
+      <w:lvlJc w:val="left"/>
+      <w:pPr>
+        <w:ind w:left="3600" w:hanging="360"/>
+      </w:pPr>
+      <w:rPr>
+        <w:rFonts w:ascii="Symbol" w:hAnsi="Symbol" w:hint="default"/>
+      </w:rPr>
+    </w:lvl>
+    <w:lvl w:ilvl="4" w:tplc="10090003" w:tentative="1">
+      <w:start w:val="1"/>
+      <w:numFmt w:val="bullet"/>
+      <w:lvlText w:val="o"/>
+      <w:lvlJc w:val="left"/>
+      <w:pPr>
+        <w:ind w:left="4320" w:hanging="360"/>
+      </w:pPr>
+      <w:rPr>
+        <w:rFonts w:ascii="Courier New" w:hAnsi="Courier New" w:cs="Courier New" w:hint="default"/>
+      </w:rPr>
+    </w:lvl>
+    <w:lvl w:ilvl="5" w:tplc="10090005" w:tentative="1">
+      <w:start w:val="1"/>
+      <w:numFmt w:val="bullet"/>
+      <w:lvlText w:val=""/>
+      <w:lvlJc w:val="left"/>
+      <w:pPr>
+        <w:ind w:left="5040" w:hanging="360"/>
+      </w:pPr>
+      <w:rPr>
+        <w:rFonts w:ascii="Wingdings" w:hAnsi="Wingdings" w:hint="default"/>
+      </w:rPr>
+    </w:lvl>
+    <w:lvl w:ilvl="6" w:tplc="10090001" w:tentative="1">
+      <w:start w:val="1"/>
+      <w:numFmt w:val="bullet"/>
+      <w:lvlText w:val=""/>
+      <w:lvlJc w:val="left"/>
+      <w:pPr>
+        <w:ind w:left="5760" w:hanging="360"/>
+      </w:pPr>
+      <w:rPr>
+        <w:rFonts w:ascii="Symbol" w:hAnsi="Symbol" w:hint="default"/>
+      </w:rPr>
+    </w:lvl>
+    <w:lvl w:ilvl="7" w:tplc="10090003" w:tentative="1">
+      <w:start w:val="1"/>
+      <w:numFmt w:val="bullet"/>
+      <w:lvlText w:val="o"/>
+      <w:lvlJc w:val="left"/>
+      <w:pPr>
+        <w:ind w:left="6480" w:hanging="360"/>
+      </w:pPr>
+      <w:rPr>
+        <w:rFonts w:ascii="Courier New" w:hAnsi="Courier New" w:cs="Courier New" w:hint="default"/>
+      </w:rPr>
+    </w:lvl>
+    <w:lvl w:ilvl="8" w:tplc="10090005" w:tentative="1">
+      <w:start w:val="1"/>
+      <w:numFmt w:val="bullet"/>
+      <w:lvlText w:val=""/>
+      <w:lvlJc w:val="left"/>
+      <w:pPr>
+        <w:ind w:left="7200" w:hanging="360"/>
+      </w:pPr>
+      <w:rPr>
+        <w:rFonts w:ascii="Wingdings" w:hAnsi="Wingdings" w:hint="default"/>
+      </w:rPr>
+    </w:lvl>
+  </w:abstractNum>
+  <w:abstractNum w:abstractNumId="2" w15:restartNumberingAfterBreak="0">
+    <w:nsid w:val="44355C0D"/>
+    <w:multiLevelType w:val="hybridMultilevel"/>
+    <w:tmpl w:val="374E0568"/>
+    <w:lvl w:ilvl="0" w:tplc="FDDC6EB6">
+      <w:numFmt w:val="bullet"/>
+      <w:lvlText w:val="-"/>
+      <w:lvlJc w:val="left"/>
+      <w:pPr>
+        <w:ind w:left="1080" w:hanging="360"/>
+      </w:pPr>
+      <w:rPr>
+        <w:rFonts w:ascii="Calibri" w:eastAsiaTheme="minorHAnsi" w:hAnsi="Calibri" w:cs="Calibri" w:hint="default"/>
+      </w:rPr>
+    </w:lvl>
+    <w:lvl w:ilvl="1" w:tplc="10090003" w:tentative="1">
+      <w:start w:val="1"/>
+      <w:numFmt w:val="bullet"/>
+      <w:lvlText w:val="o"/>
+      <w:lvlJc w:val="left"/>
+      <w:pPr>
+        <w:ind w:left="1440" w:hanging="360"/>
+      </w:pPr>
+      <w:rPr>
+        <w:rFonts w:ascii="Courier New" w:hAnsi="Courier New" w:cs="Courier New" w:hint="default"/>
+      </w:rPr>
+    </w:lvl>
+    <w:lvl w:ilvl="2" w:tplc="10090005" w:tentative="1">
+      <w:start w:val="1"/>
+      <w:numFmt w:val="bullet"/>
+      <w:lvlText w:val=""/>
+      <w:lvlJc w:val="left"/>
+      <w:pPr>
+        <w:ind w:left="2160" w:hanging="360"/>
+      </w:pPr>
+      <w:rPr>
+        <w:rFonts w:ascii="Wingdings" w:hAnsi="Wingdings" w:hint="default"/>
+      </w:rPr>
+    </w:lvl>
+    <w:lvl w:ilvl="3" w:tplc="10090001" w:tentative="1">
+      <w:start w:val="1"/>
+      <w:numFmt w:val="bullet"/>
+      <w:lvlText w:val=""/>
+      <w:lvlJc w:val="left"/>
+      <w:pPr>
+        <w:ind w:left="2880" w:hanging="360"/>
+      </w:pPr>
+      <w:rPr>
+        <w:rFonts w:ascii="Symbol" w:hAnsi="Symbol" w:hint="default"/>
+      </w:rPr>
+    </w:lvl>
+    <w:lvl w:ilvl="4" w:tplc="10090003" w:tentative="1">
+      <w:start w:val="1"/>
+      <w:numFmt w:val="bullet"/>
+      <w:lvlText w:val="o"/>
+      <w:lvlJc w:val="left"/>
+      <w:pPr>
+        <w:ind w:left="3600" w:hanging="360"/>
+      </w:pPr>
+      <w:rPr>
+        <w:rFonts w:ascii="Courier New" w:hAnsi="Courier New" w:cs="Courier New" w:hint="default"/>
+      </w:rPr>
+    </w:lvl>
+    <w:lvl w:ilvl="5" w:tplc="10090005" w:tentative="1">
+      <w:start w:val="1"/>
+      <w:numFmt w:val="bullet"/>
+      <w:lvlText w:val=""/>
+      <w:lvlJc w:val="left"/>
+      <w:pPr>
+        <w:ind w:left="4320" w:hanging="360"/>
+      </w:pPr>
+      <w:rPr>
+        <w:rFonts w:ascii="Wingdings" w:hAnsi="Wingdings" w:hint="default"/>
+      </w:rPr>
+    </w:lvl>
+    <w:lvl w:ilvl="6" w:tplc="10090001" w:tentative="1">
+      <w:start w:val="1"/>
+      <w:numFmt w:val="bullet"/>
+      <w:lvlText w:val=""/>
+      <w:lvlJc w:val="left"/>
+      <w:pPr>
+        <w:ind w:left="5040" w:hanging="360"/>
+      </w:pPr>
+      <w:rPr>
+        <w:rFonts w:ascii="Symbol" w:hAnsi="Symbol" w:hint="default"/>
+      </w:rPr>
+    </w:lvl>
+    <w:lvl w:ilvl="7" w:tplc="10090003" w:tentative="1">
+      <w:start w:val="1"/>
+      <w:numFmt w:val="bullet"/>
+      <w:lvlText w:val="o"/>
+      <w:lvlJc w:val="left"/>
+      <w:pPr>
+        <w:ind w:left="5760" w:hanging="360"/>
+      </w:pPr>
+      <w:rPr>
+        <w:rFonts w:ascii="Courier New" w:hAnsi="Courier New" w:cs="Courier New" w:hint="default"/>
+      </w:rPr>
+    </w:lvl>
+    <w:lvl w:ilvl="8" w:tplc="10090005" w:tentative="1">
+      <w:start w:val="1"/>
+      <w:numFmt w:val="bullet"/>
+      <w:lvlText w:val=""/>
+      <w:lvlJc w:val="left"/>
+      <w:pPr>
+        <w:ind w:left="6480" w:hanging="360"/>
+      </w:pPr>
+      <w:rPr>
+        <w:rFonts w:ascii="Wingdings" w:hAnsi="Wingdings" w:hint="default"/>
+      </w:rPr>
+    </w:lvl>
+  </w:abstractNum>
+  <w:abstractNum w:abstractNumId="3" w15:restartNumberingAfterBreak="0">
     <w:nsid w:val="4528589E"/>
     <w:multiLevelType w:val="hybridMultilevel"/>
     <w:tmpl w:val="1F7C509A"/>
@@ -390,7 +892,231 @@
       </w:rPr>
     </w:lvl>
   </w:abstractNum>
-  <w:abstractNum w:abstractNumId="1" w15:restartNumberingAfterBreak="0">
+  <w:abstractNum w:abstractNumId="4" w15:restartNumberingAfterBreak="0">
+    <w:nsid w:val="557B2125"/>
+    <w:multiLevelType w:val="hybridMultilevel"/>
+    <w:tmpl w:val="A03A77AC"/>
+    <w:lvl w:ilvl="0" w:tplc="FDDC6EB6">
+      <w:numFmt w:val="bullet"/>
+      <w:lvlText w:val="-"/>
+      <w:lvlJc w:val="left"/>
+      <w:pPr>
+        <w:ind w:left="1080" w:hanging="360"/>
+      </w:pPr>
+      <w:rPr>
+        <w:rFonts w:ascii="Calibri" w:eastAsiaTheme="minorHAnsi" w:hAnsi="Calibri" w:cs="Calibri" w:hint="default"/>
+      </w:rPr>
+    </w:lvl>
+    <w:lvl w:ilvl="1" w:tplc="10090003" w:tentative="1">
+      <w:start w:val="1"/>
+      <w:numFmt w:val="bullet"/>
+      <w:lvlText w:val="o"/>
+      <w:lvlJc w:val="left"/>
+      <w:pPr>
+        <w:ind w:left="1440" w:hanging="360"/>
+      </w:pPr>
+      <w:rPr>
+        <w:rFonts w:ascii="Courier New" w:hAnsi="Courier New" w:cs="Courier New" w:hint="default"/>
+      </w:rPr>
+    </w:lvl>
+    <w:lvl w:ilvl="2" w:tplc="10090005" w:tentative="1">
+      <w:start w:val="1"/>
+      <w:numFmt w:val="bullet"/>
+      <w:lvlText w:val=""/>
+      <w:lvlJc w:val="left"/>
+      <w:pPr>
+        <w:ind w:left="2160" w:hanging="360"/>
+      </w:pPr>
+      <w:rPr>
+        <w:rFonts w:ascii="Wingdings" w:hAnsi="Wingdings" w:hint="default"/>
+      </w:rPr>
+    </w:lvl>
+    <w:lvl w:ilvl="3" w:tplc="10090001" w:tentative="1">
+      <w:start w:val="1"/>
+      <w:numFmt w:val="bullet"/>
+      <w:lvlText w:val=""/>
+      <w:lvlJc w:val="left"/>
+      <w:pPr>
+        <w:ind w:left="2880" w:hanging="360"/>
+      </w:pPr>
+      <w:rPr>
+        <w:rFonts w:ascii="Symbol" w:hAnsi="Symbol" w:hint="default"/>
+      </w:rPr>
+    </w:lvl>
+    <w:lvl w:ilvl="4" w:tplc="10090003" w:tentative="1">
+      <w:start w:val="1"/>
+      <w:numFmt w:val="bullet"/>
+      <w:lvlText w:val="o"/>
+      <w:lvlJc w:val="left"/>
+      <w:pPr>
+        <w:ind w:left="3600" w:hanging="360"/>
+      </w:pPr>
+      <w:rPr>
+        <w:rFonts w:ascii="Courier New" w:hAnsi="Courier New" w:cs="Courier New" w:hint="default"/>
+      </w:rPr>
+    </w:lvl>
+    <w:lvl w:ilvl="5" w:tplc="10090005" w:tentative="1">
+      <w:start w:val="1"/>
+      <w:numFmt w:val="bullet"/>
+      <w:lvlText w:val=""/>
+      <w:lvlJc w:val="left"/>
+      <w:pPr>
+        <w:ind w:left="4320" w:hanging="360"/>
+      </w:pPr>
+      <w:rPr>
+        <w:rFonts w:ascii="Wingdings" w:hAnsi="Wingdings" w:hint="default"/>
+      </w:rPr>
+    </w:lvl>
+    <w:lvl w:ilvl="6" w:tplc="10090001" w:tentative="1">
+      <w:start w:val="1"/>
+      <w:numFmt w:val="bullet"/>
+      <w:lvlText w:val=""/>
+      <w:lvlJc w:val="left"/>
+      <w:pPr>
+        <w:ind w:left="5040" w:hanging="360"/>
+      </w:pPr>
+      <w:rPr>
+        <w:rFonts w:ascii="Symbol" w:hAnsi="Symbol" w:hint="default"/>
+      </w:rPr>
+    </w:lvl>
+    <w:lvl w:ilvl="7" w:tplc="10090003" w:tentative="1">
+      <w:start w:val="1"/>
+      <w:numFmt w:val="bullet"/>
+      <w:lvlText w:val="o"/>
+      <w:lvlJc w:val="left"/>
+      <w:pPr>
+        <w:ind w:left="5760" w:hanging="360"/>
+      </w:pPr>
+      <w:rPr>
+        <w:rFonts w:ascii="Courier New" w:hAnsi="Courier New" w:cs="Courier New" w:hint="default"/>
+      </w:rPr>
+    </w:lvl>
+    <w:lvl w:ilvl="8" w:tplc="10090005" w:tentative="1">
+      <w:start w:val="1"/>
+      <w:numFmt w:val="bullet"/>
+      <w:lvlText w:val=""/>
+      <w:lvlJc w:val="left"/>
+      <w:pPr>
+        <w:ind w:left="6480" w:hanging="360"/>
+      </w:pPr>
+      <w:rPr>
+        <w:rFonts w:ascii="Wingdings" w:hAnsi="Wingdings" w:hint="default"/>
+      </w:rPr>
+    </w:lvl>
+  </w:abstractNum>
+  <w:abstractNum w:abstractNumId="5" w15:restartNumberingAfterBreak="0">
+    <w:nsid w:val="61D74D0E"/>
+    <w:multiLevelType w:val="hybridMultilevel"/>
+    <w:tmpl w:val="8CCE48C6"/>
+    <w:lvl w:ilvl="0" w:tplc="B1AA4C90">
+      <w:numFmt w:val="bullet"/>
+      <w:lvlText w:val="-"/>
+      <w:lvlJc w:val="left"/>
+      <w:pPr>
+        <w:ind w:left="1080" w:hanging="360"/>
+      </w:pPr>
+      <w:rPr>
+        <w:rFonts w:ascii="Calibri" w:eastAsiaTheme="minorHAnsi" w:hAnsi="Calibri" w:cs="Calibri" w:hint="default"/>
+      </w:rPr>
+    </w:lvl>
+    <w:lvl w:ilvl="1" w:tplc="10090003" w:tentative="1">
+      <w:start w:val="1"/>
+      <w:numFmt w:val="bullet"/>
+      <w:lvlText w:val="o"/>
+      <w:lvlJc w:val="left"/>
+      <w:pPr>
+        <w:ind w:left="1800" w:hanging="360"/>
+      </w:pPr>
+      <w:rPr>
+        <w:rFonts w:ascii="Courier New" w:hAnsi="Courier New" w:cs="Courier New" w:hint="default"/>
+      </w:rPr>
+    </w:lvl>
+    <w:lvl w:ilvl="2" w:tplc="10090005" w:tentative="1">
+      <w:start w:val="1"/>
+      <w:numFmt w:val="bullet"/>
+      <w:lvlText w:val=""/>
+      <w:lvlJc w:val="left"/>
+      <w:pPr>
+        <w:ind w:left="2520" w:hanging="360"/>
+      </w:pPr>
+      <w:rPr>
+        <w:rFonts w:ascii="Wingdings" w:hAnsi="Wingdings" w:hint="default"/>
+      </w:rPr>
+    </w:lvl>
+    <w:lvl w:ilvl="3" w:tplc="10090001" w:tentative="1">
+      <w:start w:val="1"/>
+      <w:numFmt w:val="bullet"/>
+      <w:lvlText w:val=""/>
+      <w:lvlJc w:val="left"/>
+      <w:pPr>
+        <w:ind w:left="3240" w:hanging="360"/>
+      </w:pPr>
+      <w:rPr>
+        <w:rFonts w:ascii="Symbol" w:hAnsi="Symbol" w:hint="default"/>
+      </w:rPr>
+    </w:lvl>
+    <w:lvl w:ilvl="4" w:tplc="10090003" w:tentative="1">
+      <w:start w:val="1"/>
+      <w:numFmt w:val="bullet"/>
+      <w:lvlText w:val="o"/>
+      <w:lvlJc w:val="left"/>
+      <w:pPr>
+        <w:ind w:left="3960" w:hanging="360"/>
+      </w:pPr>
+      <w:rPr>
+        <w:rFonts w:ascii="Courier New" w:hAnsi="Courier New" w:cs="Courier New" w:hint="default"/>
+      </w:rPr>
+    </w:lvl>
+    <w:lvl w:ilvl="5" w:tplc="10090005" w:tentative="1">
+      <w:start w:val="1"/>
+      <w:numFmt w:val="bullet"/>
+      <w:lvlText w:val=""/>
+      <w:lvlJc w:val="left"/>
+      <w:pPr>
+        <w:ind w:left="4680" w:hanging="360"/>
+      </w:pPr>
+      <w:rPr>
+        <w:rFonts w:ascii="Wingdings" w:hAnsi="Wingdings" w:hint="default"/>
+      </w:rPr>
+    </w:lvl>
+    <w:lvl w:ilvl="6" w:tplc="10090001" w:tentative="1">
+      <w:start w:val="1"/>
+      <w:numFmt w:val="bullet"/>
+      <w:lvlText w:val=""/>
+      <w:lvlJc w:val="left"/>
+      <w:pPr>
+        <w:ind w:left="5400" w:hanging="360"/>
+      </w:pPr>
+      <w:rPr>
+        <w:rFonts w:ascii="Symbol" w:hAnsi="Symbol" w:hint="default"/>
+      </w:rPr>
+    </w:lvl>
+    <w:lvl w:ilvl="7" w:tplc="10090003" w:tentative="1">
+      <w:start w:val="1"/>
+      <w:numFmt w:val="bullet"/>
+      <w:lvlText w:val="o"/>
+      <w:lvlJc w:val="left"/>
+      <w:pPr>
+        <w:ind w:left="6120" w:hanging="360"/>
+      </w:pPr>
+      <w:rPr>
+        <w:rFonts w:ascii="Courier New" w:hAnsi="Courier New" w:cs="Courier New" w:hint="default"/>
+      </w:rPr>
+    </w:lvl>
+    <w:lvl w:ilvl="8" w:tplc="10090005" w:tentative="1">
+      <w:start w:val="1"/>
+      <w:numFmt w:val="bullet"/>
+      <w:lvlText w:val=""/>
+      <w:lvlJc w:val="left"/>
+      <w:pPr>
+        <w:ind w:left="6840" w:hanging="360"/>
+      </w:pPr>
+      <w:rPr>
+        <w:rFonts w:ascii="Wingdings" w:hAnsi="Wingdings" w:hint="default"/>
+      </w:rPr>
+    </w:lvl>
+  </w:abstractNum>
+  <w:abstractNum w:abstractNumId="6" w15:restartNumberingAfterBreak="0">
     <w:nsid w:val="66F05577"/>
     <w:multiLevelType w:val="hybridMultilevel"/>
     <w:tmpl w:val="52367750"/>
@@ -502,11 +1228,141 @@
       </w:rPr>
     </w:lvl>
   </w:abstractNum>
+  <w:abstractNum w:abstractNumId="7" w15:restartNumberingAfterBreak="0">
+    <w:nsid w:val="74B3551E"/>
+    <w:multiLevelType w:val="hybridMultilevel"/>
+    <w:tmpl w:val="D45A3052"/>
+    <w:lvl w:ilvl="0" w:tplc="FDDC6EB6">
+      <w:numFmt w:val="bullet"/>
+      <w:lvlText w:val="-"/>
+      <w:lvlJc w:val="left"/>
+      <w:pPr>
+        <w:ind w:left="1080" w:hanging="360"/>
+      </w:pPr>
+      <w:rPr>
+        <w:rFonts w:ascii="Calibri" w:eastAsiaTheme="minorHAnsi" w:hAnsi="Calibri" w:cs="Calibri" w:hint="default"/>
+      </w:rPr>
+    </w:lvl>
+    <w:lvl w:ilvl="1" w:tplc="10090003" w:tentative="1">
+      <w:start w:val="1"/>
+      <w:numFmt w:val="bullet"/>
+      <w:lvlText w:val="o"/>
+      <w:lvlJc w:val="left"/>
+      <w:pPr>
+        <w:ind w:left="1800" w:hanging="360"/>
+      </w:pPr>
+      <w:rPr>
+        <w:rFonts w:ascii="Courier New" w:hAnsi="Courier New" w:cs="Courier New" w:hint="default"/>
+      </w:rPr>
+    </w:lvl>
+    <w:lvl w:ilvl="2" w:tplc="10090005" w:tentative="1">
+      <w:start w:val="1"/>
+      <w:numFmt w:val="bullet"/>
+      <w:lvlText w:val=""/>
+      <w:lvlJc w:val="left"/>
+      <w:pPr>
+        <w:ind w:left="2520" w:hanging="360"/>
+      </w:pPr>
+      <w:rPr>
+        <w:rFonts w:ascii="Wingdings" w:hAnsi="Wingdings" w:hint="default"/>
+      </w:rPr>
+    </w:lvl>
+    <w:lvl w:ilvl="3" w:tplc="10090001" w:tentative="1">
+      <w:start w:val="1"/>
+      <w:numFmt w:val="bullet"/>
+      <w:lvlText w:val=""/>
+      <w:lvlJc w:val="left"/>
+      <w:pPr>
+        <w:ind w:left="3240" w:hanging="360"/>
+      </w:pPr>
+      <w:rPr>
+        <w:rFonts w:ascii="Symbol" w:hAnsi="Symbol" w:hint="default"/>
+      </w:rPr>
+    </w:lvl>
+    <w:lvl w:ilvl="4" w:tplc="10090003" w:tentative="1">
+      <w:start w:val="1"/>
+      <w:numFmt w:val="bullet"/>
+      <w:lvlText w:val="o"/>
+      <w:lvlJc w:val="left"/>
+      <w:pPr>
+        <w:ind w:left="3960" w:hanging="360"/>
+      </w:pPr>
+      <w:rPr>
+        <w:rFonts w:ascii="Courier New" w:hAnsi="Courier New" w:cs="Courier New" w:hint="default"/>
+      </w:rPr>
+    </w:lvl>
+    <w:lvl w:ilvl="5" w:tplc="10090005" w:tentative="1">
+      <w:start w:val="1"/>
+      <w:numFmt w:val="bullet"/>
+      <w:lvlText w:val=""/>
+      <w:lvlJc w:val="left"/>
+      <w:pPr>
+        <w:ind w:left="4680" w:hanging="360"/>
+      </w:pPr>
+      <w:rPr>
+        <w:rFonts w:ascii="Wingdings" w:hAnsi="Wingdings" w:hint="default"/>
+      </w:rPr>
+    </w:lvl>
+    <w:lvl w:ilvl="6" w:tplc="10090001" w:tentative="1">
+      <w:start w:val="1"/>
+      <w:numFmt w:val="bullet"/>
+      <w:lvlText w:val=""/>
+      <w:lvlJc w:val="left"/>
+      <w:pPr>
+        <w:ind w:left="5400" w:hanging="360"/>
+      </w:pPr>
+      <w:rPr>
+        <w:rFonts w:ascii="Symbol" w:hAnsi="Symbol" w:hint="default"/>
+      </w:rPr>
+    </w:lvl>
+    <w:lvl w:ilvl="7" w:tplc="10090003" w:tentative="1">
+      <w:start w:val="1"/>
+      <w:numFmt w:val="bullet"/>
+      <w:lvlText w:val="o"/>
+      <w:lvlJc w:val="left"/>
+      <w:pPr>
+        <w:ind w:left="6120" w:hanging="360"/>
+      </w:pPr>
+      <w:rPr>
+        <w:rFonts w:ascii="Courier New" w:hAnsi="Courier New" w:cs="Courier New" w:hint="default"/>
+      </w:rPr>
+    </w:lvl>
+    <w:lvl w:ilvl="8" w:tplc="10090005" w:tentative="1">
+      <w:start w:val="1"/>
+      <w:numFmt w:val="bullet"/>
+      <w:lvlText w:val=""/>
+      <w:lvlJc w:val="left"/>
+      <w:pPr>
+        <w:ind w:left="6840" w:hanging="360"/>
+      </w:pPr>
+      <w:rPr>
+        <w:rFonts w:ascii="Wingdings" w:hAnsi="Wingdings" w:hint="default"/>
+      </w:rPr>
+    </w:lvl>
+  </w:abstractNum>
   <w:num w:numId="1" w16cid:durableId="554315078">
+    <w:abstractNumId w:val="3"/>
+  </w:num>
+  <w:num w:numId="2" w16cid:durableId="1141389193">
+    <w:abstractNumId w:val="6"/>
+  </w:num>
+  <w:num w:numId="3" w16cid:durableId="428550625">
+    <w:abstractNumId w:val="5"/>
+  </w:num>
+  <w:num w:numId="4" w16cid:durableId="903836812">
+    <w:abstractNumId w:val="7"/>
+  </w:num>
+  <w:num w:numId="5" w16cid:durableId="1735810553">
+    <w:abstractNumId w:val="4"/>
+  </w:num>
+  <w:num w:numId="6" w16cid:durableId="1188180169">
+    <w:abstractNumId w:val="1"/>
+  </w:num>
+  <w:num w:numId="7" w16cid:durableId="317730255">
     <w:abstractNumId w:val="0"/>
   </w:num>
-  <w:num w:numId="2" w16cid:durableId="1141389193">
-    <w:abstractNumId w:val="1"/>
+  <w:num w:numId="8" w16cid:durableId="1952130321">
+    <w:abstractNumId w:val="2"/>
   </w:num>
 </w:numbering>
 </file>
@@ -1244,4 +2100,16 @@
     </a:ext>
   </a:extLst>
 </a:theme>
+</file>
+
+<file path=customXml/item1.xml><?xml version="1.0" encoding="utf-8"?>
+<b:Sources xmlns:b="http://schemas.openxmlformats.org/officeDocument/2006/bibliography" xmlns="http://schemas.openxmlformats.org/officeDocument/2006/bibliography" SelectedStyle="\APASixthEditionOfficeOnline.xsl" StyleName="APA" Version="6"/>
+</file>
+
+<file path=customXml/itemProps1.xml><?xml version="1.0" encoding="utf-8"?>
+<ds:datastoreItem xmlns:ds="http://schemas.openxmlformats.org/officeDocument/2006/customXml" ds:itemID="{739219F5-8C9B-45FF-BB36-7C95B2A48A6F}">
+  <ds:schemaRefs>
+    <ds:schemaRef ds:uri="http://schemas.openxmlformats.org/officeDocument/2006/bibliography"/>
+  </ds:schemaRefs>
+</ds:datastoreItem>
 </file>
</xml_diff>